<commit_message>
heuristica done i guess
</commit_message>
<xml_diff>
--- a/Neutreeko.docx
+++ b/Neutreeko.docx
@@ -29,25 +29,32 @@
       </w:r>
     </w:p>
     <w:p>
-      <w:pPr>
-        <w:rPr>
-          <w:lang w:val="en-US"/>
-        </w:rPr>
-      </w:pPr>
-      <w:r>
-        <w:rPr>
-          <w:lang w:val="en-US"/>
-        </w:rPr>
-        <w:t>Initial state: (done)</w:t>
-      </w:r>
-    </w:p>
-    <w:p>
-      <w:pPr>
-        <w:rPr>
-          <w:lang w:val="en-US"/>
-        </w:rPr>
-      </w:pPr>
-    </w:p>
+      <w:proofErr w:type="spellStart"/>
+      <w:r>
+        <w:t>Initial</w:t>
+      </w:r>
+      <w:proofErr w:type="spellEnd"/>
+      <w:r>
+        <w:t xml:space="preserve"> </w:t>
+      </w:r>
+      <w:proofErr w:type="spellStart"/>
+      <w:r>
+        <w:t>state</w:t>
+      </w:r>
+      <w:proofErr w:type="spellEnd"/>
+      <w:r>
+        <w:t>: (</w:t>
+      </w:r>
+      <w:proofErr w:type="spellStart"/>
+      <w:r>
+        <w:t>done</w:t>
+      </w:r>
+      <w:proofErr w:type="spellEnd"/>
+      <w:r>
+        <w:t>)</w:t>
+      </w:r>
+    </w:p>
+    <w:p/>
     <w:p>
       <w:r>
         <w:t>BS – nº de espaços e</w:t>
@@ -359,52 +366,22 @@
       <w:proofErr w:type="spellEnd"/>
     </w:p>
     <w:p>
-      <w:pPr>
-        <w:rPr>
-          <w:lang w:val="en-US"/>
-        </w:rPr>
-      </w:pPr>
       <w:proofErr w:type="spellStart"/>
       <w:r>
-        <w:rPr>
-          <w:lang w:val="en-US"/>
-        </w:rPr>
         <w:t>Down_right</w:t>
       </w:r>
       <w:proofErr w:type="spellEnd"/>
     </w:p>
     <w:p>
-      <w:pPr>
-        <w:rPr>
-          <w:lang w:val="en-US"/>
-        </w:rPr>
-      </w:pPr>
       <w:proofErr w:type="spellStart"/>
       <w:r>
-        <w:rPr>
-          <w:lang w:val="en-US"/>
-        </w:rPr>
         <w:t>Down_left</w:t>
       </w:r>
       <w:proofErr w:type="spellEnd"/>
     </w:p>
-    <w:p>
-      <w:pPr>
-        <w:rPr>
-          <w:lang w:val="en-US"/>
-        </w:rPr>
-      </w:pPr>
-    </w:p>
-    <w:p>
-      <w:pPr>
-        <w:rPr>
-          <w:lang w:val="en-US"/>
-        </w:rPr>
-      </w:pPr>
-      <w:r>
-        <w:rPr>
-          <w:lang w:val="en-US"/>
-        </w:rPr>
+    <w:p/>
+    <w:p>
+      <w:r>
         <w:t>==========================================================</w:t>
       </w:r>
     </w:p>
@@ -593,19 +570,27 @@
           <w:tcPr>
             <w:tcW w:w="567" w:type="dxa"/>
           </w:tcPr>
-          <w:p/>
-        </w:tc>
-        <w:tc>
-          <w:tcPr>
-            <w:tcW w:w="567" w:type="dxa"/>
-          </w:tcPr>
-          <w:p/>
-        </w:tc>
-        <w:tc>
-          <w:tcPr>
-            <w:tcW w:w="567" w:type="dxa"/>
-          </w:tcPr>
-          <w:p/>
+          <w:p>
+            <w:r>
+              <w:t>x</w:t>
+            </w:r>
+          </w:p>
+        </w:tc>
+        <w:tc>
+          <w:tcPr>
+            <w:tcW w:w="567" w:type="dxa"/>
+          </w:tcPr>
+          <w:p/>
+        </w:tc>
+        <w:tc>
+          <w:tcPr>
+            <w:tcW w:w="567" w:type="dxa"/>
+          </w:tcPr>
+          <w:p>
+            <w:r>
+              <w:t>o</w:t>
+            </w:r>
+          </w:p>
         </w:tc>
       </w:tr>
       <w:tr>
@@ -622,12 +607,76 @@
           <w:tcPr>
             <w:tcW w:w="567" w:type="dxa"/>
           </w:tcPr>
+          <w:p/>
+        </w:tc>
+        <w:tc>
+          <w:tcPr>
+            <w:tcW w:w="567" w:type="dxa"/>
+          </w:tcPr>
+          <w:p/>
+        </w:tc>
+        <w:tc>
+          <w:tcPr>
+            <w:tcW w:w="567" w:type="dxa"/>
+          </w:tcPr>
+          <w:p/>
+        </w:tc>
+        <w:tc>
+          <w:tcPr>
+            <w:tcW w:w="567" w:type="dxa"/>
+          </w:tcPr>
+          <w:p/>
+        </w:tc>
+      </w:tr>
+      <w:tr>
+        <w:trPr>
+          <w:trHeight w:val="567"/>
+        </w:trPr>
+        <w:tc>
+          <w:tcPr>
+            <w:tcW w:w="567" w:type="dxa"/>
+          </w:tcPr>
+          <w:p/>
+        </w:tc>
+        <w:tc>
+          <w:tcPr>
+            <w:tcW w:w="567" w:type="dxa"/>
+          </w:tcPr>
+          <w:p/>
+        </w:tc>
+        <w:tc>
+          <w:tcPr>
+            <w:tcW w:w="567" w:type="dxa"/>
+          </w:tcPr>
+          <w:p/>
+        </w:tc>
+        <w:tc>
+          <w:tcPr>
+            <w:tcW w:w="567" w:type="dxa"/>
+          </w:tcPr>
+          <w:p/>
+        </w:tc>
+        <w:tc>
+          <w:tcPr>
+            <w:tcW w:w="567" w:type="dxa"/>
+          </w:tcPr>
           <w:p>
             <w:r>
               <w:t>x</w:t>
             </w:r>
           </w:p>
         </w:tc>
+      </w:tr>
+      <w:tr>
+        <w:trPr>
+          <w:trHeight w:val="567"/>
+        </w:trPr>
+        <w:tc>
+          <w:tcPr>
+            <w:tcW w:w="567" w:type="dxa"/>
+          </w:tcPr>
+          <w:p/>
+        </w:tc>
         <w:tc>
           <w:tcPr>
             <w:tcW w:w="567" w:type="dxa"/>
@@ -650,6 +699,12 @@
           </w:tcPr>
           <w:p/>
         </w:tc>
+        <w:tc>
+          <w:tcPr>
+            <w:tcW w:w="567" w:type="dxa"/>
+          </w:tcPr>
+          <w:p/>
+        </w:tc>
       </w:tr>
       <w:tr>
         <w:trPr>
@@ -659,25 +714,188 @@
           <w:tcPr>
             <w:tcW w:w="567" w:type="dxa"/>
           </w:tcPr>
-          <w:p/>
-        </w:tc>
-        <w:tc>
-          <w:tcPr>
-            <w:tcW w:w="567" w:type="dxa"/>
-          </w:tcPr>
-          <w:p/>
-        </w:tc>
-        <w:tc>
-          <w:tcPr>
-            <w:tcW w:w="567" w:type="dxa"/>
-          </w:tcPr>
-          <w:p/>
-        </w:tc>
-        <w:tc>
-          <w:tcPr>
-            <w:tcW w:w="567" w:type="dxa"/>
-          </w:tcPr>
-          <w:p/>
+          <w:p>
+            <w:r>
+              <w:t>o</w:t>
+            </w:r>
+          </w:p>
+        </w:tc>
+        <w:tc>
+          <w:tcPr>
+            <w:tcW w:w="567" w:type="dxa"/>
+          </w:tcPr>
+          <w:p/>
+        </w:tc>
+        <w:tc>
+          <w:tcPr>
+            <w:tcW w:w="567" w:type="dxa"/>
+          </w:tcPr>
+          <w:p/>
+        </w:tc>
+        <w:tc>
+          <w:tcPr>
+            <w:tcW w:w="567" w:type="dxa"/>
+          </w:tcPr>
+          <w:p/>
+        </w:tc>
+        <w:tc>
+          <w:tcPr>
+            <w:tcW w:w="567" w:type="dxa"/>
+          </w:tcPr>
+          <w:p>
+            <w:r>
+              <w:t>o</w:t>
+            </w:r>
+          </w:p>
+        </w:tc>
+      </w:tr>
+    </w:tbl>
+    <w:p/>
+    <w:p/>
+    <w:p>
+      <w:r>
+        <w:rPr>
+          <w:noProof/>
+        </w:rPr>
+        <mc:AlternateContent>
+          <mc:Choice Requires="wps">
+            <w:drawing>
+              <wp:anchor distT="0" distB="0" distL="114300" distR="114300" simplePos="0" relativeHeight="251659264" behindDoc="0" locked="0" layoutInCell="1" allowOverlap="1" wp14:anchorId="2F74DA87" wp14:editId="40E47A0D">
+                <wp:simplePos x="0" y="0"/>
+                <wp:positionH relativeFrom="column">
+                  <wp:posOffset>5991225</wp:posOffset>
+                </wp:positionH>
+                <wp:positionV relativeFrom="paragraph">
+                  <wp:posOffset>619125</wp:posOffset>
+                </wp:positionV>
+                <wp:extent cx="685800" cy="704850"/>
+                <wp:effectExtent l="19050" t="38100" r="19050" b="57150"/>
+                <wp:wrapNone/>
+                <wp:docPr id="1" name="Sol 1"/>
+                <wp:cNvGraphicFramePr/>
+                <a:graphic xmlns:a="http://schemas.openxmlformats.org/drawingml/2006/main">
+                  <a:graphicData uri="http://schemas.microsoft.com/office/word/2010/wordprocessingShape">
+                    <wps:wsp>
+                      <wps:cNvSpPr/>
+                      <wps:spPr>
+                        <a:xfrm>
+                          <a:off x="0" y="0"/>
+                          <a:ext cx="685800" cy="704850"/>
+                        </a:xfrm>
+                        <a:prstGeom prst="sun">
+                          <a:avLst/>
+                        </a:prstGeom>
+                      </wps:spPr>
+                      <wps:style>
+                        <a:lnRef idx="2">
+                          <a:schemeClr val="accent1">
+                            <a:shade val="50000"/>
+                          </a:schemeClr>
+                        </a:lnRef>
+                        <a:fillRef idx="1">
+                          <a:schemeClr val="accent1"/>
+                        </a:fillRef>
+                        <a:effectRef idx="0">
+                          <a:schemeClr val="accent1"/>
+                        </a:effectRef>
+                        <a:fontRef idx="minor">
+                          <a:schemeClr val="lt1"/>
+                        </a:fontRef>
+                      </wps:style>
+                      <wps:bodyPr rot="0" spcFirstLastPara="0" vertOverflow="overflow" horzOverflow="overflow" vert="horz" wrap="square" lIns="91440" tIns="45720" rIns="91440" bIns="45720" numCol="1" spcCol="0" rtlCol="0" fromWordArt="0" anchor="ctr" anchorCtr="0" forceAA="0" compatLnSpc="1">
+                        <a:prstTxWarp prst="textNoShape">
+                          <a:avLst/>
+                        </a:prstTxWarp>
+                        <a:noAutofit/>
+                      </wps:bodyPr>
+                    </wps:wsp>
+                  </a:graphicData>
+                </a:graphic>
+              </wp:anchor>
+            </w:drawing>
+          </mc:Choice>
+          <mc:Fallback>
+            <w:pict>
+              <v:shapetype w14:anchorId="362A8CF4" id="_x0000_t183" coordsize="21600,21600" o:spt="183" adj="5400" path="m21600,10800l@15@14@15@18xem18436,3163l@17@12@16@13xem10800,l@14@10@18@10xem3163,3163l@12@13@13@12xem,10800l@10@18@10@14xem3163,18436l@13@16@12@17xem10800,21600l@18@15@14@15xem18436,18436l@16@17@17@16xem10800@19qx@19,10800,10800@20@20,10800,10800@19xe">
+                <v:stroke joinstyle="miter"/>
+                <v:formulas>
+                  <v:f eqn="sum 10800 0 #0"/>
+                  <v:f eqn="prod @0 30274 32768"/>
+                  <v:f eqn="prod @0 12540 32768"/>
+                  <v:f eqn="sum @1 10800 0"/>
+                  <v:f eqn="sum @2 10800 0"/>
+                  <v:f eqn="sum 10800 0 @1"/>
+                  <v:f eqn="sum 10800 0 @2"/>
+                  <v:f eqn="prod @0 23170 32768"/>
+                  <v:f eqn="sum @7 10800 0"/>
+                  <v:f eqn="sum 10800 0 @7"/>
+                  <v:f eqn="prod @5 3 4"/>
+                  <v:f eqn="prod @6 3 4"/>
+                  <v:f eqn="sum @10 791 0"/>
+                  <v:f eqn="sum @11 791 0"/>
+                  <v:f eqn="sum @11 2700 0"/>
+                  <v:f eqn="sum 21600 0 @10"/>
+                  <v:f eqn="sum 21600 0 @12"/>
+                  <v:f eqn="sum 21600 0 @13"/>
+                  <v:f eqn="sum 21600 0 @14"/>
+                  <v:f eqn="val #0"/>
+                  <v:f eqn="sum 21600 0 #0"/>
+                </v:formulas>
+                <v:path o:connecttype="rect" textboxrect="@9,@9,@8,@8"/>
+                <v:handles>
+                  <v:h position="#0,center" xrange="2700,10125"/>
+                </v:handles>
+              </v:shapetype>
+              <v:shape id="Sol 1" o:spid="_x0000_s1026" type="#_x0000_t183" style="position:absolute;margin-left:471.75pt;margin-top:48.75pt;width:54pt;height:55.5pt;z-index:251659264;visibility:visible;mso-wrap-style:square;mso-wrap-distance-left:9pt;mso-wrap-distance-top:0;mso-wrap-distance-right:9pt;mso-wrap-distance-bottom:0;mso-position-horizontal:absolute;mso-position-horizontal-relative:text;mso-position-vertical:absolute;mso-position-vertical-relative:text;v-text-anchor:middle" o:gfxdata="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" fillcolor="#4472c4 [3204]" strokecolor="#1f3763 [1604]" strokeweight="1pt"/>
+            </w:pict>
+          </mc:Fallback>
+        </mc:AlternateContent>
+      </w:r>
+    </w:p>
+    <w:tbl>
+      <w:tblPr>
+        <w:tblStyle w:val="TabelacomGrelha"/>
+        <w:tblW w:w="0" w:type="auto"/>
+        <w:tblLook w:val="04A0" w:firstRow="1" w:lastRow="0" w:firstColumn="1" w:lastColumn="0" w:noHBand="0" w:noVBand="1"/>
+      </w:tblPr>
+      <w:tblGrid>
+        <w:gridCol w:w="567"/>
+        <w:gridCol w:w="567"/>
+        <w:gridCol w:w="567"/>
+        <w:gridCol w:w="567"/>
+        <w:gridCol w:w="567"/>
+      </w:tblGrid>
+      <w:tr>
+        <w:trPr>
+          <w:trHeight w:val="567"/>
+        </w:trPr>
+        <w:tc>
+          <w:tcPr>
+            <w:tcW w:w="567" w:type="dxa"/>
+          </w:tcPr>
+          <w:p/>
+        </w:tc>
+        <w:tc>
+          <w:tcPr>
+            <w:tcW w:w="567" w:type="dxa"/>
+          </w:tcPr>
+          <w:p/>
+        </w:tc>
+        <w:tc>
+          <w:tcPr>
+            <w:tcW w:w="567" w:type="dxa"/>
+          </w:tcPr>
+          <w:p/>
+        </w:tc>
+        <w:tc>
+          <w:tcPr>
+            <w:tcW w:w="567" w:type="dxa"/>
+          </w:tcPr>
+          <w:p>
+            <w:r>
+              <w:t>2</w:t>
+            </w:r>
+          </w:p>
         </w:tc>
         <w:tc>
           <w:tcPr>
@@ -696,7 +914,7 @@
           </w:tcPr>
           <w:p>
             <w:r>
-              <w:t>o</w:t>
+              <w:t>1</w:t>
             </w:r>
           </w:p>
         </w:tc>
@@ -712,7 +930,7 @@
           </w:tcPr>
           <w:p>
             <w:r>
-              <w:t>o</w:t>
+              <w:t>1</w:t>
             </w:r>
           </w:p>
         </w:tc>
@@ -720,11 +938,7 @@
           <w:tcPr>
             <w:tcW w:w="567" w:type="dxa"/>
           </w:tcPr>
-          <w:p>
-            <w:r>
-              <w:t>o</w:t>
-            </w:r>
-          </w:p>
+          <w:p/>
         </w:tc>
         <w:tc>
           <w:tcPr>
@@ -741,17 +955,99 @@
           <w:tcPr>
             <w:tcW w:w="567" w:type="dxa"/>
           </w:tcPr>
-          <w:p/>
-        </w:tc>
-        <w:tc>
-          <w:tcPr>
-            <w:tcW w:w="567" w:type="dxa"/>
-          </w:tcPr>
           <w:p>
             <w:r>
-              <w:t>x</w:t>
+              <w:t xml:space="preserve"> </w:t>
             </w:r>
           </w:p>
+        </w:tc>
+        <w:tc>
+          <w:tcPr>
+            <w:tcW w:w="567" w:type="dxa"/>
+          </w:tcPr>
+          <w:p>
+            <w:r>
+              <w:t>1</w:t>
+            </w:r>
+          </w:p>
+        </w:tc>
+        <w:tc>
+          <w:tcPr>
+            <w:tcW w:w="567" w:type="dxa"/>
+          </w:tcPr>
+          <w:p/>
+        </w:tc>
+        <w:tc>
+          <w:tcPr>
+            <w:tcW w:w="567" w:type="dxa"/>
+          </w:tcPr>
+          <w:p/>
+        </w:tc>
+        <w:tc>
+          <w:tcPr>
+            <w:tcW w:w="567" w:type="dxa"/>
+          </w:tcPr>
+          <w:p/>
+        </w:tc>
+      </w:tr>
+      <w:tr>
+        <w:trPr>
+          <w:trHeight w:val="567"/>
+        </w:trPr>
+        <w:tc>
+          <w:tcPr>
+            <w:tcW w:w="567" w:type="dxa"/>
+          </w:tcPr>
+          <w:p/>
+        </w:tc>
+        <w:tc>
+          <w:tcPr>
+            <w:tcW w:w="567" w:type="dxa"/>
+          </w:tcPr>
+          <w:p>
+            <w:r>
+              <w:t>2</w:t>
+            </w:r>
+          </w:p>
+        </w:tc>
+        <w:tc>
+          <w:tcPr>
+            <w:tcW w:w="567" w:type="dxa"/>
+          </w:tcPr>
+          <w:p/>
+        </w:tc>
+        <w:tc>
+          <w:tcPr>
+            <w:tcW w:w="567" w:type="dxa"/>
+          </w:tcPr>
+          <w:p/>
+        </w:tc>
+        <w:tc>
+          <w:tcPr>
+            <w:tcW w:w="567" w:type="dxa"/>
+          </w:tcPr>
+          <w:p/>
+        </w:tc>
+      </w:tr>
+      <w:tr>
+        <w:trPr>
+          <w:trHeight w:val="567"/>
+        </w:trPr>
+        <w:tc>
+          <w:tcPr>
+            <w:tcW w:w="567" w:type="dxa"/>
+          </w:tcPr>
+          <w:p>
+            <w:r>
+              <w:t>2</w:t>
+            </w:r>
+          </w:p>
+        </w:tc>
+        <w:tc>
+          <w:tcPr>
+            <w:tcW w:w="567" w:type="dxa"/>
+          </w:tcPr>
+          <w:p/>
         </w:tc>
         <w:tc>
           <w:tcPr>
@@ -774,12 +1070,6 @@
       </w:tr>
     </w:tbl>
     <w:p/>
-    <w:p/>
-    <w:p>
-      <w:r>
-        <w:t>3 em linha seguidas</w:t>
-      </w:r>
-    </w:p>
     <w:p/>
     <w:tbl>
       <w:tblPr>
@@ -802,9 +1092,15 @@
           <w:tcPr>
             <w:tcW w:w="567" w:type="dxa"/>
           </w:tcPr>
+          <w:p/>
+        </w:tc>
+        <w:tc>
+          <w:tcPr>
+            <w:tcW w:w="567" w:type="dxa"/>
+          </w:tcPr>
           <w:p>
             <w:r>
-              <w:t>x</w:t>
+              <w:t>1</w:t>
             </w:r>
           </w:p>
         </w:tc>
@@ -814,7 +1110,7 @@
           </w:tcPr>
           <w:p>
             <w:r>
-              <w:t>o</w:t>
+              <w:t>1</w:t>
             </w:r>
           </w:p>
         </w:tc>
@@ -828,13 +1124,11 @@
           <w:tcPr>
             <w:tcW w:w="567" w:type="dxa"/>
           </w:tcPr>
-          <w:p/>
-        </w:tc>
-        <w:tc>
-          <w:tcPr>
-            <w:tcW w:w="567" w:type="dxa"/>
-          </w:tcPr>
-          <w:p/>
+          <w:p>
+            <w:r>
+              <w:t>1</w:t>
+            </w:r>
+          </w:p>
         </w:tc>
       </w:tr>
       <w:tr>
@@ -880,23 +1174,27 @@
           <w:tcPr>
             <w:tcW w:w="567" w:type="dxa"/>
           </w:tcPr>
-          <w:p/>
-        </w:tc>
-        <w:tc>
-          <w:tcPr>
-            <w:tcW w:w="567" w:type="dxa"/>
-          </w:tcPr>
-          <w:p/>
-        </w:tc>
-        <w:tc>
-          <w:tcPr>
-            <w:tcW w:w="567" w:type="dxa"/>
-          </w:tcPr>
           <w:p>
             <w:r>
-              <w:t>x</w:t>
+              <w:t xml:space="preserve"> </w:t>
             </w:r>
           </w:p>
+        </w:tc>
+        <w:tc>
+          <w:tcPr>
+            <w:tcW w:w="567" w:type="dxa"/>
+          </w:tcPr>
+          <w:p>
+            <w:r>
+              <w:t>2</w:t>
+            </w:r>
+          </w:p>
+        </w:tc>
+        <w:tc>
+          <w:tcPr>
+            <w:tcW w:w="567" w:type="dxa"/>
+          </w:tcPr>
+          <w:p/>
         </w:tc>
         <w:tc>
           <w:tcPr>
@@ -931,27 +1229,23 @@
           <w:tcPr>
             <w:tcW w:w="567" w:type="dxa"/>
           </w:tcPr>
+          <w:p/>
+        </w:tc>
+        <w:tc>
+          <w:tcPr>
+            <w:tcW w:w="567" w:type="dxa"/>
+          </w:tcPr>
+          <w:p/>
+        </w:tc>
+        <w:tc>
+          <w:tcPr>
+            <w:tcW w:w="567" w:type="dxa"/>
+          </w:tcPr>
           <w:p>
             <w:r>
-              <w:t>o</w:t>
+              <w:t>2</w:t>
             </w:r>
           </w:p>
-        </w:tc>
-        <w:tc>
-          <w:tcPr>
-            <w:tcW w:w="567" w:type="dxa"/>
-          </w:tcPr>
-          <w:p>
-            <w:r>
-              <w:t>o</w:t>
-            </w:r>
-          </w:p>
-        </w:tc>
-        <w:tc>
-          <w:tcPr>
-            <w:tcW w:w="567" w:type="dxa"/>
-          </w:tcPr>
-          <w:p/>
         </w:tc>
       </w:tr>
       <w:tr>
@@ -962,40 +1256,44 @@
           <w:tcPr>
             <w:tcW w:w="567" w:type="dxa"/>
           </w:tcPr>
-          <w:p/>
-        </w:tc>
-        <w:tc>
-          <w:tcPr>
-            <w:tcW w:w="567" w:type="dxa"/>
-          </w:tcPr>
-          <w:p/>
-        </w:tc>
-        <w:tc>
-          <w:tcPr>
-            <w:tcW w:w="567" w:type="dxa"/>
-          </w:tcPr>
-          <w:p/>
-        </w:tc>
-        <w:tc>
-          <w:tcPr>
-            <w:tcW w:w="567" w:type="dxa"/>
-          </w:tcPr>
-          <w:p/>
-        </w:tc>
-        <w:tc>
-          <w:tcPr>
-            <w:tcW w:w="567" w:type="dxa"/>
-          </w:tcPr>
           <w:p>
             <w:r>
-              <w:t>x</w:t>
+              <w:t>2</w:t>
             </w:r>
           </w:p>
+        </w:tc>
+        <w:tc>
+          <w:tcPr>
+            <w:tcW w:w="567" w:type="dxa"/>
+          </w:tcPr>
+          <w:p/>
+        </w:tc>
+        <w:tc>
+          <w:tcPr>
+            <w:tcW w:w="567" w:type="dxa"/>
+          </w:tcPr>
+          <w:p/>
+        </w:tc>
+        <w:tc>
+          <w:tcPr>
+            <w:tcW w:w="567" w:type="dxa"/>
+          </w:tcPr>
+          <w:p/>
+        </w:tc>
+        <w:tc>
+          <w:tcPr>
+            <w:tcW w:w="567" w:type="dxa"/>
+          </w:tcPr>
+          <w:p/>
         </w:tc>
       </w:tr>
     </w:tbl>
     <w:p/>
-    <w:p/>
+    <w:p>
+      <w:r>
+        <w:t>([0,1],1)</w:t>
+      </w:r>
+    </w:p>
     <w:sectPr>
       <w:pgSz w:w="11906" w:h="16838"/>
       <w:pgMar w:top="1440" w:right="1440" w:bottom="1440" w:left="1440" w:header="708" w:footer="708" w:gutter="0"/>
@@ -1004,6 +1302,103 @@
     </w:sectPr>
   </w:body>
 </w:document>
+</file>
+
+<file path=word/numbering.xml><?xml version="1.0" encoding="utf-8"?>
+<w:numbering xmlns:wpc="http://schemas.microsoft.com/office/word/2010/wordprocessingCanvas" xmlns:cx="http://schemas.microsoft.com/office/drawing/2014/chartex" xmlns:cx1="http://schemas.microsoft.com/office/drawing/2015/9/8/chartex" xmlns:cx2="http://schemas.microsoft.com/office/drawing/2015/10/21/chartex" xmlns:cx3="http://schemas.microsoft.com/office/drawing/2016/5/9/chartex" xmlns:cx4="http://schemas.microsoft.com/office/drawing/2016/5/10/chartex" xmlns:cx5="http://schemas.microsoft.com/office/drawing/2016/5/11/chartex" xmlns:cx6="http://schemas.microsoft.com/office/drawing/2016/5/12/chartex" xmlns:cx7="http://schemas.microsoft.com/office/drawing/2016/5/13/chartex" xmlns:cx8="http://schemas.microsoft.com/office/drawing/2016/5/14/chartex" xmlns:mc="http://schemas.openxmlformats.org/markup-compatibility/2006" xmlns:aink="http://schemas.microsoft.com/office/drawing/2016/ink" xmlns:am3d="http://schemas.microsoft.com/office/drawing/2017/model3d" xmlns:o="urn:schemas-microsoft-com:office:office" xmlns:r="http://schemas.openxmlformats.org/officeDocument/2006/relationships" xmlns:m="http://schemas.openxmlformats.org/officeDocument/2006/math" xmlns:v="urn:schemas-microsoft-com:vml" xmlns:wp14="http://schemas.microsoft.com/office/word/2010/wordprocessingDrawing" xmlns:wp="http://schemas.openxmlformats.org/drawingml/2006/wordprocessingDrawing" xmlns:w10="urn:schemas-microsoft-com:office:word" xmlns:w="http://schemas.openxmlformats.org/wordprocessingml/2006/main" xmlns:w14="http://schemas.microsoft.com/office/word/2010/wordml" xmlns:w15="http://schemas.microsoft.com/office/word/2012/wordml" xmlns:w16cex="http://schemas.microsoft.com/office/word/2018/wordml/cex" xmlns:w16cid="http://schemas.microsoft.com/office/word/2016/wordml/cid" xmlns:w16="http://schemas.microsoft.com/office/word/2018/wordml" xmlns:w16se="http://schemas.microsoft.com/office/word/2015/wordml/symex" xmlns:wpg="http://schemas.microsoft.com/office/word/2010/wordprocessingGroup" xmlns:wpi="http://schemas.microsoft.com/office/word/2010/wordprocessingInk" xmlns:wne="http://schemas.microsoft.com/office/word/2006/wordml" xmlns:wps="http://schemas.microsoft.com/office/word/2010/wordprocessingShape" mc:Ignorable="w14 w15 w16se w16cid w16 w16cex wp14">
+  <w:abstractNum w:abstractNumId="0" w15:restartNumberingAfterBreak="0">
+    <w:nsid w:val="585749C7"/>
+    <w:multiLevelType w:val="hybridMultilevel"/>
+    <w:tmpl w:val="7F7A0598"/>
+    <w:lvl w:ilvl="0" w:tplc="08160011">
+      <w:start w:val="1"/>
+      <w:numFmt w:val="decimal"/>
+      <w:lvlText w:val="%1)"/>
+      <w:lvlJc w:val="left"/>
+      <w:pPr>
+        <w:ind w:left="720" w:hanging="360"/>
+      </w:pPr>
+      <w:rPr>
+        <w:rFonts w:hint="default"/>
+      </w:rPr>
+    </w:lvl>
+    <w:lvl w:ilvl="1" w:tplc="08160019" w:tentative="1">
+      <w:start w:val="1"/>
+      <w:numFmt w:val="lowerLetter"/>
+      <w:lvlText w:val="%2."/>
+      <w:lvlJc w:val="left"/>
+      <w:pPr>
+        <w:ind w:left="1440" w:hanging="360"/>
+      </w:pPr>
+    </w:lvl>
+    <w:lvl w:ilvl="2" w:tplc="0816001B" w:tentative="1">
+      <w:start w:val="1"/>
+      <w:numFmt w:val="lowerRoman"/>
+      <w:lvlText w:val="%3."/>
+      <w:lvlJc w:val="right"/>
+      <w:pPr>
+        <w:ind w:left="2160" w:hanging="180"/>
+      </w:pPr>
+    </w:lvl>
+    <w:lvl w:ilvl="3" w:tplc="0816000F" w:tentative="1">
+      <w:start w:val="1"/>
+      <w:numFmt w:val="decimal"/>
+      <w:lvlText w:val="%4."/>
+      <w:lvlJc w:val="left"/>
+      <w:pPr>
+        <w:ind w:left="2880" w:hanging="360"/>
+      </w:pPr>
+    </w:lvl>
+    <w:lvl w:ilvl="4" w:tplc="08160019" w:tentative="1">
+      <w:start w:val="1"/>
+      <w:numFmt w:val="lowerLetter"/>
+      <w:lvlText w:val="%5."/>
+      <w:lvlJc w:val="left"/>
+      <w:pPr>
+        <w:ind w:left="3600" w:hanging="360"/>
+      </w:pPr>
+    </w:lvl>
+    <w:lvl w:ilvl="5" w:tplc="0816001B" w:tentative="1">
+      <w:start w:val="1"/>
+      <w:numFmt w:val="lowerRoman"/>
+      <w:lvlText w:val="%6."/>
+      <w:lvlJc w:val="right"/>
+      <w:pPr>
+        <w:ind w:left="4320" w:hanging="180"/>
+      </w:pPr>
+    </w:lvl>
+    <w:lvl w:ilvl="6" w:tplc="0816000F" w:tentative="1">
+      <w:start w:val="1"/>
+      <w:numFmt w:val="decimal"/>
+      <w:lvlText w:val="%7."/>
+      <w:lvlJc w:val="left"/>
+      <w:pPr>
+        <w:ind w:left="5040" w:hanging="360"/>
+      </w:pPr>
+    </w:lvl>
+    <w:lvl w:ilvl="7" w:tplc="08160019" w:tentative="1">
+      <w:start w:val="1"/>
+      <w:numFmt w:val="lowerLetter"/>
+      <w:lvlText w:val="%8."/>
+      <w:lvlJc w:val="left"/>
+      <w:pPr>
+        <w:ind w:left="5760" w:hanging="360"/>
+      </w:pPr>
+    </w:lvl>
+    <w:lvl w:ilvl="8" w:tplc="0816001B" w:tentative="1">
+      <w:start w:val="1"/>
+      <w:numFmt w:val="lowerRoman"/>
+      <w:lvlText w:val="%9."/>
+      <w:lvlJc w:val="right"/>
+      <w:pPr>
+        <w:ind w:left="6480" w:hanging="180"/>
+      </w:pPr>
+    </w:lvl>
+  </w:abstractNum>
+  <w:num w:numId="1">
+    <w:abstractNumId w:val="0"/>
+  </w:num>
+</w:numbering>
 </file>
 
 <file path=word/styles.xml><?xml version="1.0" encoding="utf-8"?>
@@ -1451,6 +1846,17 @@
       </w:tblBorders>
     </w:tblPr>
   </w:style>
+  <w:style w:type="paragraph" w:styleId="PargrafodaLista">
+    <w:name w:val="List Paragraph"/>
+    <w:basedOn w:val="Normal"/>
+    <w:uiPriority w:val="34"/>
+    <w:qFormat/>
+    <w:rsid w:val="0062625E"/>
+    <w:pPr>
+      <w:ind w:left="720"/>
+      <w:contextualSpacing/>
+    </w:pPr>
+  </w:style>
 </w:styles>
 </file>
 

</xml_diff>